<commit_message>
updated mean lobster size table
</commit_message>
<xml_diff>
--- a/Assignment_4.docx
+++ b/Assignment_4.docx
@@ -52,26 +52,47 @@
     </w:p>
     <w:p>
       <w:pPr>
+        <w:pStyle w:val="Heading2"/>
+      </w:pPr>
+      <w:bookmarkStart w:id="21" w:name="introduction"/>
+      <w:bookmarkEnd w:id="21"/>
+      <w:r>
+        <w:t xml:space="preserve">INTRODUCTION</w:t>
+      </w:r>
+    </w:p>
+    <w:p>
+      <w:pPr>
+        <w:pStyle w:val="Heading2"/>
+      </w:pPr>
+      <w:bookmarkStart w:id="22" w:name="data-and-methods"/>
+      <w:bookmarkEnd w:id="22"/>
+      <w:r>
+        <w:t xml:space="preserve">DATA AND METHODS</w:t>
+      </w:r>
+    </w:p>
+    <w:p>
+      <w:pPr>
+        <w:pStyle w:val="Heading2"/>
+      </w:pPr>
+      <w:bookmarkStart w:id="23" w:name="results-and-discussion"/>
+      <w:bookmarkEnd w:id="23"/>
+      <w:r>
+        <w:t xml:space="preserve">RESULTS AND DISCUSSION</w:t>
+      </w:r>
+    </w:p>
+    <w:p>
+      <w:pPr>
         <w:pStyle w:val="FirstParagraph"/>
       </w:pPr>
       <w:r>
-        <w:t xml:space="preserve">Packages and datasets</w:t>
-      </w:r>
-    </w:p>
-    <w:p>
-      <w:pPr>
-        <w:pStyle w:val="Heading2"/>
-      </w:pPr>
-      <w:bookmarkStart w:id="21" w:name="initial-observations"/>
-      <w:bookmarkEnd w:id="21"/>
-      <w:r>
-        <w:t xml:space="preserve">1. Initial Observations</w:t>
-      </w:r>
-    </w:p>
-    <w:p>
-      <w:pPr>
-        <w:pStyle w:val="FirstParagraph"/>
-      </w:pPr>
+        <w:rPr>
+          <w:i/>
+        </w:rPr>
+        <w:t xml:space="preserve">Lobster Abundance and Fishing Pressure</w:t>
+      </w:r>
+      <w:r>
+        <w:t xml:space="preserve"> </w:t>
+      </w:r>
       <w:r>
         <w:drawing>
           <wp:inline>
@@ -88,7 +109,7 @@
                     </pic:cNvPicPr>
                   </pic:nvPicPr>
                   <pic:blipFill>
-                    <a:blip r:embed="rId22"/>
+                    <a:blip r:embed="rId24"/>
                     <a:stretch>
                       <a:fillRect/>
                     </a:stretch>
@@ -114,15 +135,11 @@
           </wp:inline>
         </w:drawing>
       </w:r>
-      <w:r>
-        <w:t xml:space="preserve"> </w:t>
-      </w:r>
-      <w:r>
-        <w:t xml:space="preserve">######Abundance Observations</w:t>
-      </w:r>
-      <w:r>
-        <w:t xml:space="preserve"> </w:t>
-      </w:r>
+    </w:p>
+    <w:p>
+      <w:pPr>
+        <w:pStyle w:val="BodyText"/>
+      </w:pPr>
       <w:r>
         <w:drawing>
           <wp:inline>
@@ -134,265 +151,6 @@
                 <pic:pic>
                   <pic:nvPicPr>
                     <pic:cNvPr descr="Assignment_4_files/figure-docx/unnamed-chunk-3-1.png" id="0" name="Picture"/>
-                    <pic:cNvPicPr>
-                      <a:picLocks noChangeArrowheads="1" noChangeAspect="1"/>
-                    </pic:cNvPicPr>
-                  </pic:nvPicPr>
-                  <pic:blipFill>
-                    <a:blip r:embed="rId23"/>
-                    <a:stretch>
-                      <a:fillRect/>
-                    </a:stretch>
-                  </pic:blipFill>
-                  <pic:spPr bwMode="auto">
-                    <a:xfrm>
-                      <a:off x="0" y="0"/>
-                      <a:ext cx="5334000" cy="4267200"/>
-                    </a:xfrm>
-                    <a:prstGeom prst="rect">
-                      <a:avLst/>
-                    </a:prstGeom>
-                    <a:noFill/>
-                    <a:ln w="9525">
-                      <a:noFill/>
-                      <a:headEnd/>
-                      <a:tailEnd/>
-                    </a:ln>
-                  </pic:spPr>
-                </pic:pic>
-              </a:graphicData>
-            </a:graphic>
-          </wp:inline>
-        </w:drawing>
-      </w:r>
-    </w:p>
-    <w:p>
-      <w:pPr>
-        <w:pStyle w:val="Heading4"/>
-      </w:pPr>
-      <w:bookmarkStart w:id="24" w:name="part-2.-compare-mean-lobster-size-by-site-in-2017"/>
-      <w:bookmarkEnd w:id="24"/>
-      <w:r>
-        <w:t xml:space="preserve">Part 2. Compare Mean Lobster Size by Site in 2017</w:t>
-      </w:r>
-    </w:p>
-    <w:p>
-      <w:pPr>
-        <w:pStyle w:val="SourceCode"/>
-      </w:pPr>
-      <w:r>
-        <w:rPr>
-          <w:rStyle w:val="VerbatimChar"/>
-        </w:rPr>
-        <w:t xml:space="preserve">##               Df Sum Sq Mean Sq F value Pr(&gt;F)   </w:t>
-      </w:r>
-      <w:r>
-        <w:br w:type="textWrapping"/>
-      </w:r>
-      <w:r>
-        <w:rPr>
-          <w:rStyle w:val="VerbatimChar"/>
-        </w:rPr>
-        <w:t xml:space="preserve">## SITE           4   2355   588.6   3.424 0.0085 **</w:t>
-      </w:r>
-      <w:r>
-        <w:br w:type="textWrapping"/>
-      </w:r>
-      <w:r>
-        <w:rPr>
-          <w:rStyle w:val="VerbatimChar"/>
-        </w:rPr>
-        <w:t xml:space="preserve">## Residuals   1663 285871   171.9                  </w:t>
-      </w:r>
-      <w:r>
-        <w:br w:type="textWrapping"/>
-      </w:r>
-      <w:r>
-        <w:rPr>
-          <w:rStyle w:val="VerbatimChar"/>
-        </w:rPr>
-        <w:t xml:space="preserve">## ---</w:t>
-      </w:r>
-      <w:r>
-        <w:br w:type="textWrapping"/>
-      </w:r>
-      <w:r>
-        <w:rPr>
-          <w:rStyle w:val="VerbatimChar"/>
-        </w:rPr>
-        <w:t xml:space="preserve">## Signif. codes:  0 '***' 0.001 '**' 0.01 '*' 0.05 '.' 0.1 ' ' 1</w:t>
-      </w:r>
-    </w:p>
-    <w:p>
-      <w:pPr>
-        <w:pStyle w:val="SourceCode"/>
-      </w:pPr>
-      <w:r>
-        <w:rPr>
-          <w:rStyle w:val="VerbatimChar"/>
-        </w:rPr>
-        <w:t xml:space="preserve">##   Tukey multiple comparisons of means</w:t>
-      </w:r>
-      <w:r>
-        <w:br w:type="textWrapping"/>
-      </w:r>
-      <w:r>
-        <w:rPr>
-          <w:rStyle w:val="VerbatimChar"/>
-        </w:rPr>
-        <w:t xml:space="preserve">##     95% family-wise confidence level</w:t>
-      </w:r>
-      <w:r>
-        <w:br w:type="textWrapping"/>
-      </w:r>
-      <w:r>
-        <w:rPr>
-          <w:rStyle w:val="VerbatimChar"/>
-        </w:rPr>
-        <w:t xml:space="preserve">## </w:t>
-      </w:r>
-      <w:r>
-        <w:br w:type="textWrapping"/>
-      </w:r>
-      <w:r>
-        <w:rPr>
-          <w:rStyle w:val="VerbatimChar"/>
-        </w:rPr>
-        <w:t xml:space="preserve">## Fit: aov(formula = SIZE ~ SITE, data = lsize_expanded)</w:t>
-      </w:r>
-      <w:r>
-        <w:br w:type="textWrapping"/>
-      </w:r>
-      <w:r>
-        <w:rPr>
-          <w:rStyle w:val="VerbatimChar"/>
-        </w:rPr>
-        <w:t xml:space="preserve">## </w:t>
-      </w:r>
-      <w:r>
-        <w:br w:type="textWrapping"/>
-      </w:r>
-      <w:r>
-        <w:rPr>
-          <w:rStyle w:val="VerbatimChar"/>
-        </w:rPr>
-        <w:t xml:space="preserve">## $SITE</w:t>
-      </w:r>
-      <w:r>
-        <w:br w:type="textWrapping"/>
-      </w:r>
-      <w:r>
-        <w:rPr>
-          <w:rStyle w:val="VerbatimChar"/>
-        </w:rPr>
-        <w:t xml:space="preserve">##                 diff         lwr      upr     p adj</w:t>
-      </w:r>
-      <w:r>
-        <w:br w:type="textWrapping"/>
-      </w:r>
-      <w:r>
-        <w:rPr>
-          <w:rStyle w:val="VerbatimChar"/>
-        </w:rPr>
-        <w:t xml:space="preserve">## CARP-AQUE -1.6657352 -6.24294710 2.911477 0.8582355</w:t>
-      </w:r>
-      <w:r>
-        <w:br w:type="textWrapping"/>
-      </w:r>
-      <w:r>
-        <w:rPr>
-          <w:rStyle w:val="VerbatimChar"/>
-        </w:rPr>
-        <w:t xml:space="preserve">## IVEE-AQUE -2.4433772 -7.05292315 2.166169 0.5968998</w:t>
-      </w:r>
-      <w:r>
-        <w:br w:type="textWrapping"/>
-      </w:r>
-      <w:r>
-        <w:rPr>
-          <w:rStyle w:val="VerbatimChar"/>
-        </w:rPr>
-        <w:t xml:space="preserve">## MOHK-AQUE -1.8955224 -7.02720717 3.236162 0.8514711</w:t>
-      </w:r>
-      <w:r>
-        <w:br w:type="textWrapping"/>
-      </w:r>
-      <w:r>
-        <w:rPr>
-          <w:rStyle w:val="VerbatimChar"/>
-        </w:rPr>
-        <w:t xml:space="preserve">## NAPL-AQUE  2.3366205 -3.19311600 7.866357 0.7775633</w:t>
-      </w:r>
-      <w:r>
-        <w:br w:type="textWrapping"/>
-      </w:r>
-      <w:r>
-        <w:rPr>
-          <w:rStyle w:val="VerbatimChar"/>
-        </w:rPr>
-        <w:t xml:space="preserve">## IVEE-CARP -0.7776420 -2.76097123 1.205687 0.8216104</w:t>
-      </w:r>
-      <w:r>
-        <w:br w:type="textWrapping"/>
-      </w:r>
-      <w:r>
-        <w:rPr>
-          <w:rStyle w:val="VerbatimChar"/>
-        </w:rPr>
-        <w:t xml:space="preserve">## MOHK-CARP -0.2297872 -3.23309697 2.773523 0.9995765</w:t>
-      </w:r>
-      <w:r>
-        <w:br w:type="textWrapping"/>
-      </w:r>
-      <w:r>
-        <w:rPr>
-          <w:rStyle w:val="VerbatimChar"/>
-        </w:rPr>
-        <w:t xml:space="preserve">## NAPL-CARP  4.0023556  0.36042398 7.644287 0.0228728</w:t>
-      </w:r>
-      <w:r>
-        <w:br w:type="textWrapping"/>
-      </w:r>
-      <w:r>
-        <w:rPr>
-          <w:rStyle w:val="VerbatimChar"/>
-        </w:rPr>
-        <w:t xml:space="preserve">## MOHK-IVEE  0.5478548 -2.50450730 3.600217 0.9882889</w:t>
-      </w:r>
-      <w:r>
-        <w:br w:type="textWrapping"/>
-      </w:r>
-      <w:r>
-        <w:rPr>
-          <w:rStyle w:val="VerbatimChar"/>
-        </w:rPr>
-        <w:t xml:space="preserve">## NAPL-IVEE  4.7799976  1.09751057 8.462485 0.0037001</w:t>
-      </w:r>
-      <w:r>
-        <w:br w:type="textWrapping"/>
-      </w:r>
-      <w:r>
-        <w:rPr>
-          <w:rStyle w:val="VerbatimChar"/>
-        </w:rPr>
-        <w:t xml:space="preserve">## NAPL-MOHK  4.2321429 -0.08607271 8.550358 0.0579286</w:t>
-      </w:r>
-    </w:p>
-    <w:p>
-      <w:pPr>
-        <w:pStyle w:val="FirstParagraph"/>
-      </w:pPr>
-      <w:r>
-        <w:drawing>
-          <wp:inline>
-            <wp:extent cx="5334000" cy="4267200"/>
-            <wp:effectExtent b="0" l="0" r="0" t="0"/>
-            <wp:docPr descr="" title="" id="1" name="Picture"/>
-            <a:graphic>
-              <a:graphicData uri="http://schemas.openxmlformats.org/drawingml/2006/picture">
-                <pic:pic>
-                  <pic:nvPicPr>
-                    <pic:cNvPr descr="Assignment_4_files/figure-docx/unnamed-chunk-5-1.png" id="0" name="Picture"/>
                     <pic:cNvPicPr>
                       <a:picLocks noChangeArrowheads="1" noChangeAspect="1"/>
                     </pic:cNvPicPr>
@@ -427,86 +185,215 @@
     </w:p>
     <w:p>
       <w:pPr>
+        <w:pStyle w:val="BodyText"/>
+      </w:pPr>
+      <w:r>
+        <w:rPr>
+          <w:i/>
+        </w:rPr>
+        <w:t xml:space="preserve">Mean Lobster Size in 2017</w:t>
+      </w:r>
+    </w:p>
+    <w:p>
+      <w:pPr>
         <w:pStyle w:val="SourceCode"/>
       </w:pPr>
       <w:r>
         <w:rPr>
           <w:rStyle w:val="VerbatimChar"/>
         </w:rPr>
-        <w:t xml:space="preserve">## # A tibble: 5 x 4</w:t>
-      </w:r>
-      <w:r>
-        <w:br w:type="textWrapping"/>
-      </w:r>
-      <w:r>
-        <w:rPr>
-          <w:rStyle w:val="VerbatimChar"/>
-        </w:rPr>
-        <w:t xml:space="preserve">##   SITE  count  mean    sd</w:t>
-      </w:r>
-      <w:r>
-        <w:br w:type="textWrapping"/>
-      </w:r>
-      <w:r>
-        <w:rPr>
-          <w:rStyle w:val="VerbatimChar"/>
-        </w:rPr>
-        <w:t xml:space="preserve">##   &lt;chr&gt; &lt;int&gt; &lt;dbl&gt; &lt;dbl&gt;</w:t>
-      </w:r>
-      <w:r>
-        <w:br w:type="textWrapping"/>
-      </w:r>
-      <w:r>
-        <w:rPr>
-          <w:rStyle w:val="VerbatimChar"/>
-        </w:rPr>
-        <w:t xml:space="preserve">## 1 AQUE     67  73.9 11.9 </w:t>
-      </w:r>
-      <w:r>
-        <w:br w:type="textWrapping"/>
-      </w:r>
-      <w:r>
-        <w:rPr>
-          <w:rStyle w:val="VerbatimChar"/>
-        </w:rPr>
-        <w:t xml:space="preserve">## 2 CARP    705  72.2 13.2 </w:t>
-      </w:r>
-      <w:r>
-        <w:br w:type="textWrapping"/>
-      </w:r>
-      <w:r>
-        <w:rPr>
-          <w:rStyle w:val="VerbatimChar"/>
-        </w:rPr>
-        <w:t xml:space="preserve">## 3 IVEE    606  71.5 14.3 </w:t>
-      </w:r>
-      <w:r>
-        <w:br w:type="textWrapping"/>
-      </w:r>
-      <w:r>
-        <w:rPr>
-          <w:rStyle w:val="VerbatimChar"/>
-        </w:rPr>
-        <w:t xml:space="preserve">## 4 MOHK    178  72    9.28</w:t>
-      </w:r>
-      <w:r>
-        <w:br w:type="textWrapping"/>
-      </w:r>
-      <w:r>
-        <w:rPr>
-          <w:rStyle w:val="VerbatimChar"/>
-        </w:rPr>
-        <w:t xml:space="preserve">## 5 NAPL    112  76.2 11.4</w:t>
-      </w:r>
-    </w:p>
-    <w:p>
-      <w:pPr>
-        <w:pStyle w:val="Heading4"/>
-      </w:pPr>
-      <w:bookmarkStart w:id="26" w:name="part-3.-changes-in-lobster-size-at-mpa-and-non-mpa-sites-comparing-only-2012-and-2017-sizes"/>
-      <w:bookmarkEnd w:id="26"/>
-      <w:r>
-        <w:t xml:space="preserve">Part 3. Changes in lobster size at MPA and non-MPA sites (comparing only 2012 and 2017 sizes)</w:t>
+        <w:t xml:space="preserve">##               Df Sum Sq Mean Sq F value Pr(&gt;F)   </w:t>
+      </w:r>
+      <w:r>
+        <w:br w:type="textWrapping"/>
+      </w:r>
+      <w:r>
+        <w:rPr>
+          <w:rStyle w:val="VerbatimChar"/>
+        </w:rPr>
+        <w:t xml:space="preserve">## SITE           4   2355   588.6   3.424 0.0085 **</w:t>
+      </w:r>
+      <w:r>
+        <w:br w:type="textWrapping"/>
+      </w:r>
+      <w:r>
+        <w:rPr>
+          <w:rStyle w:val="VerbatimChar"/>
+        </w:rPr>
+        <w:t xml:space="preserve">## Residuals   1663 285871   171.9                  </w:t>
+      </w:r>
+      <w:r>
+        <w:br w:type="textWrapping"/>
+      </w:r>
+      <w:r>
+        <w:rPr>
+          <w:rStyle w:val="VerbatimChar"/>
+        </w:rPr>
+        <w:t xml:space="preserve">## ---</w:t>
+      </w:r>
+      <w:r>
+        <w:br w:type="textWrapping"/>
+      </w:r>
+      <w:r>
+        <w:rPr>
+          <w:rStyle w:val="VerbatimChar"/>
+        </w:rPr>
+        <w:t xml:space="preserve">## Signif. codes:  0 '***' 0.001 '**' 0.01 '*' 0.05 '.' 0.1 ' ' 1</w:t>
+      </w:r>
+    </w:p>
+    <w:p>
+      <w:pPr>
+        <w:pStyle w:val="SourceCode"/>
+      </w:pPr>
+      <w:r>
+        <w:rPr>
+          <w:rStyle w:val="VerbatimChar"/>
+        </w:rPr>
+        <w:t xml:space="preserve">##   Tukey multiple comparisons of means</w:t>
+      </w:r>
+      <w:r>
+        <w:br w:type="textWrapping"/>
+      </w:r>
+      <w:r>
+        <w:rPr>
+          <w:rStyle w:val="VerbatimChar"/>
+        </w:rPr>
+        <w:t xml:space="preserve">##     95% family-wise confidence level</w:t>
+      </w:r>
+      <w:r>
+        <w:br w:type="textWrapping"/>
+      </w:r>
+      <w:r>
+        <w:rPr>
+          <w:rStyle w:val="VerbatimChar"/>
+        </w:rPr>
+        <w:t xml:space="preserve">## </w:t>
+      </w:r>
+      <w:r>
+        <w:br w:type="textWrapping"/>
+      </w:r>
+      <w:r>
+        <w:rPr>
+          <w:rStyle w:val="VerbatimChar"/>
+        </w:rPr>
+        <w:t xml:space="preserve">## Fit: aov(formula = SIZE ~ SITE, data = lsize_expanded)</w:t>
+      </w:r>
+      <w:r>
+        <w:br w:type="textWrapping"/>
+      </w:r>
+      <w:r>
+        <w:rPr>
+          <w:rStyle w:val="VerbatimChar"/>
+        </w:rPr>
+        <w:t xml:space="preserve">## </w:t>
+      </w:r>
+      <w:r>
+        <w:br w:type="textWrapping"/>
+      </w:r>
+      <w:r>
+        <w:rPr>
+          <w:rStyle w:val="VerbatimChar"/>
+        </w:rPr>
+        <w:t xml:space="preserve">## $SITE</w:t>
+      </w:r>
+      <w:r>
+        <w:br w:type="textWrapping"/>
+      </w:r>
+      <w:r>
+        <w:rPr>
+          <w:rStyle w:val="VerbatimChar"/>
+        </w:rPr>
+        <w:t xml:space="preserve">##                 diff         lwr      upr     p adj</w:t>
+      </w:r>
+      <w:r>
+        <w:br w:type="textWrapping"/>
+      </w:r>
+      <w:r>
+        <w:rPr>
+          <w:rStyle w:val="VerbatimChar"/>
+        </w:rPr>
+        <w:t xml:space="preserve">## CARP-AQUE -1.6657352 -6.24294710 2.911477 0.8582355</w:t>
+      </w:r>
+      <w:r>
+        <w:br w:type="textWrapping"/>
+      </w:r>
+      <w:r>
+        <w:rPr>
+          <w:rStyle w:val="VerbatimChar"/>
+        </w:rPr>
+        <w:t xml:space="preserve">## IVEE-AQUE -2.4433772 -7.05292315 2.166169 0.5968998</w:t>
+      </w:r>
+      <w:r>
+        <w:br w:type="textWrapping"/>
+      </w:r>
+      <w:r>
+        <w:rPr>
+          <w:rStyle w:val="VerbatimChar"/>
+        </w:rPr>
+        <w:t xml:space="preserve">## MOHK-AQUE -1.8955224 -7.02720717 3.236162 0.8514711</w:t>
+      </w:r>
+      <w:r>
+        <w:br w:type="textWrapping"/>
+      </w:r>
+      <w:r>
+        <w:rPr>
+          <w:rStyle w:val="VerbatimChar"/>
+        </w:rPr>
+        <w:t xml:space="preserve">## NAPL-AQUE  2.3366205 -3.19311600 7.866357 0.7775633</w:t>
+      </w:r>
+      <w:r>
+        <w:br w:type="textWrapping"/>
+      </w:r>
+      <w:r>
+        <w:rPr>
+          <w:rStyle w:val="VerbatimChar"/>
+        </w:rPr>
+        <w:t xml:space="preserve">## IVEE-CARP -0.7776420 -2.76097123 1.205687 0.8216104</w:t>
+      </w:r>
+      <w:r>
+        <w:br w:type="textWrapping"/>
+      </w:r>
+      <w:r>
+        <w:rPr>
+          <w:rStyle w:val="VerbatimChar"/>
+        </w:rPr>
+        <w:t xml:space="preserve">## MOHK-CARP -0.2297872 -3.23309697 2.773523 0.9995765</w:t>
+      </w:r>
+      <w:r>
+        <w:br w:type="textWrapping"/>
+      </w:r>
+      <w:r>
+        <w:rPr>
+          <w:rStyle w:val="VerbatimChar"/>
+        </w:rPr>
+        <w:t xml:space="preserve">## NAPL-CARP  4.0023556  0.36042398 7.644287 0.0228728</w:t>
+      </w:r>
+      <w:r>
+        <w:br w:type="textWrapping"/>
+      </w:r>
+      <w:r>
+        <w:rPr>
+          <w:rStyle w:val="VerbatimChar"/>
+        </w:rPr>
+        <w:t xml:space="preserve">## MOHK-IVEE  0.5478548 -2.50450730 3.600217 0.9882889</w:t>
+      </w:r>
+      <w:r>
+        <w:br w:type="textWrapping"/>
+      </w:r>
+      <w:r>
+        <w:rPr>
+          <w:rStyle w:val="VerbatimChar"/>
+        </w:rPr>
+        <w:t xml:space="preserve">## NAPL-IVEE  4.7799976  1.09751057 8.462485 0.0037001</w:t>
+      </w:r>
+      <w:r>
+        <w:br w:type="textWrapping"/>
+      </w:r>
+      <w:r>
+        <w:rPr>
+          <w:rStyle w:val="VerbatimChar"/>
+        </w:rPr>
+        <w:t xml:space="preserve">## NAPL-MOHK  4.2321429 -0.08607271 8.550358 0.0579286</w:t>
       </w:r>
     </w:p>
     <w:p>
@@ -523,13 +410,13 @@
               <a:graphicData uri="http://schemas.openxmlformats.org/drawingml/2006/picture">
                 <pic:pic>
                   <pic:nvPicPr>
-                    <pic:cNvPr descr="Assignment_4_files/figure-docx/unnamed-chunk-6-1.png" id="0" name="Picture"/>
+                    <pic:cNvPr descr="Assignment_4_files/figure-docx/unnamed-chunk-5-1.png" id="0" name="Picture"/>
                     <pic:cNvPicPr>
                       <a:picLocks noChangeArrowheads="1" noChangeAspect="1"/>
                     </pic:cNvPicPr>
                   </pic:nvPicPr>
                   <pic:blipFill>
-                    <a:blip r:embed="rId27"/>
+                    <a:blip r:embed="rId26"/>
                     <a:stretch>
                       <a:fillRect/>
                     </a:stretch>
@@ -555,48 +442,6 @@
           </wp:inline>
         </w:drawing>
       </w:r>
-      <w:r>
-        <w:drawing>
-          <wp:inline>
-            <wp:extent cx="5334000" cy="4267200"/>
-            <wp:effectExtent b="0" l="0" r="0" t="0"/>
-            <wp:docPr descr="" title="" id="1" name="Picture"/>
-            <a:graphic>
-              <a:graphicData uri="http://schemas.openxmlformats.org/drawingml/2006/picture">
-                <pic:pic>
-                  <pic:nvPicPr>
-                    <pic:cNvPr descr="Assignment_4_files/figure-docx/unnamed-chunk-6-2.png" id="0" name="Picture"/>
-                    <pic:cNvPicPr>
-                      <a:picLocks noChangeArrowheads="1" noChangeAspect="1"/>
-                    </pic:cNvPicPr>
-                  </pic:nvPicPr>
-                  <pic:blipFill>
-                    <a:blip r:embed="rId28"/>
-                    <a:stretch>
-                      <a:fillRect/>
-                    </a:stretch>
-                  </pic:blipFill>
-                  <pic:spPr bwMode="auto">
-                    <a:xfrm>
-                      <a:off x="0" y="0"/>
-                      <a:ext cx="5334000" cy="4267200"/>
-                    </a:xfrm>
-                    <a:prstGeom prst="rect">
-                      <a:avLst/>
-                    </a:prstGeom>
-                    <a:noFill/>
-                    <a:ln w="9525">
-                      <a:noFill/>
-                      <a:headEnd/>
-                      <a:tailEnd/>
-                    </a:ln>
-                  </pic:spPr>
-                </pic:pic>
-              </a:graphicData>
-            </a:graphic>
-          </wp:inline>
-        </w:drawing>
-      </w:r>
     </w:p>
     <w:p>
       <w:pPr>
@@ -606,6 +451,91 @@
         <w:rPr>
           <w:rStyle w:val="VerbatimChar"/>
         </w:rPr>
+        <w:t xml:space="preserve">## # A tibble: 5 x 4</w:t>
+      </w:r>
+      <w:r>
+        <w:br w:type="textWrapping"/>
+      </w:r>
+      <w:r>
+        <w:rPr>
+          <w:rStyle w:val="VerbatimChar"/>
+        </w:rPr>
+        <w:t xml:space="preserve">##   SITE  count  mean    sd</w:t>
+      </w:r>
+      <w:r>
+        <w:br w:type="textWrapping"/>
+      </w:r>
+      <w:r>
+        <w:rPr>
+          <w:rStyle w:val="VerbatimChar"/>
+        </w:rPr>
+        <w:t xml:space="preserve">##   &lt;chr&gt; &lt;int&gt; &lt;dbl&gt; &lt;dbl&gt;</w:t>
+      </w:r>
+      <w:r>
+        <w:br w:type="textWrapping"/>
+      </w:r>
+      <w:r>
+        <w:rPr>
+          <w:rStyle w:val="VerbatimChar"/>
+        </w:rPr>
+        <w:t xml:space="preserve">## 1 AQUE     67  73.9 11.9 </w:t>
+      </w:r>
+      <w:r>
+        <w:br w:type="textWrapping"/>
+      </w:r>
+      <w:r>
+        <w:rPr>
+          <w:rStyle w:val="VerbatimChar"/>
+        </w:rPr>
+        <w:t xml:space="preserve">## 2 CARP    705  72.2 13.2 </w:t>
+      </w:r>
+      <w:r>
+        <w:br w:type="textWrapping"/>
+      </w:r>
+      <w:r>
+        <w:rPr>
+          <w:rStyle w:val="VerbatimChar"/>
+        </w:rPr>
+        <w:t xml:space="preserve">## 3 IVEE    606  71.5 14.3 </w:t>
+      </w:r>
+      <w:r>
+        <w:br w:type="textWrapping"/>
+      </w:r>
+      <w:r>
+        <w:rPr>
+          <w:rStyle w:val="VerbatimChar"/>
+        </w:rPr>
+        <w:t xml:space="preserve">## 4 MOHK    178  72    9.28</w:t>
+      </w:r>
+      <w:r>
+        <w:br w:type="textWrapping"/>
+      </w:r>
+      <w:r>
+        <w:rPr>
+          <w:rStyle w:val="VerbatimChar"/>
+        </w:rPr>
+        <w:t xml:space="preserve">## 5 NAPL    112  76.2 11.4</w:t>
+      </w:r>
+    </w:p>
+    <w:p>
+      <w:pPr>
+        <w:pStyle w:val="FirstParagraph"/>
+      </w:pPr>
+      <w:r>
+        <w:rPr>
+          <w:i/>
+        </w:rPr>
+        <w:t xml:space="preserve">Changes in Lobster Size from 2012-2017 in MPA and non-MPA sites</w:t>
+      </w:r>
+    </w:p>
+    <w:p>
+      <w:pPr>
+        <w:pStyle w:val="SourceCode"/>
+      </w:pPr>
+      <w:r>
+        <w:rPr>
+          <w:rStyle w:val="VerbatimChar"/>
+        </w:rPr>
         <w:t xml:space="preserve">## </w:t>
       </w:r>
       <w:r>
@@ -2624,268 +2554,570 @@
     </w:p>
     <w:p>
       <w:pPr>
+        <w:pStyle w:val="SourceCode"/>
+      </w:pPr>
+      <w:r>
+        <w:rPr>
+          <w:rStyle w:val="VerbatimChar"/>
+        </w:rPr>
+        <w:t xml:space="preserve">## Parsed with column specification:</w:t>
+      </w:r>
+      <w:r>
+        <w:br w:type="textWrapping"/>
+      </w:r>
+      <w:r>
+        <w:rPr>
+          <w:rStyle w:val="VerbatimChar"/>
+        </w:rPr>
+        <w:t xml:space="preserve">## cols(</w:t>
+      </w:r>
+      <w:r>
+        <w:br w:type="textWrapping"/>
+      </w:r>
+      <w:r>
+        <w:rPr>
+          <w:rStyle w:val="VerbatimChar"/>
+        </w:rPr>
+        <w:t xml:space="preserve">##   SITE = col_character(),</w:t>
+      </w:r>
+      <w:r>
+        <w:br w:type="textWrapping"/>
+      </w:r>
+      <w:r>
+        <w:rPr>
+          <w:rStyle w:val="VerbatimChar"/>
+        </w:rPr>
+        <w:t xml:space="preserve">##   `2012` = col_character(),</w:t>
+      </w:r>
+      <w:r>
+        <w:br w:type="textWrapping"/>
+      </w:r>
+      <w:r>
+        <w:rPr>
+          <w:rStyle w:val="VerbatimChar"/>
+        </w:rPr>
+        <w:t xml:space="preserve">##   `2017` = col_character(),</w:t>
+      </w:r>
+      <w:r>
+        <w:br w:type="textWrapping"/>
+      </w:r>
+      <w:r>
+        <w:rPr>
+          <w:rStyle w:val="VerbatimChar"/>
+        </w:rPr>
+        <w:t xml:space="preserve">##   `Total Change` = col_double()</w:t>
+      </w:r>
+      <w:r>
+        <w:br w:type="textWrapping"/>
+      </w:r>
+      <w:r>
+        <w:rPr>
+          <w:rStyle w:val="VerbatimChar"/>
+        </w:rPr>
+        <w:t xml:space="preserve">## )</w:t>
+      </w:r>
+    </w:p>
+    <w:p>
+      <w:pPr>
+        <w:pStyle w:val="Compact"/>
+      </w:pPr>
+      <w:r>
+        <w:t xml:space="preserve">Measured Lobster Carapace Length (mm)</w:t>
+      </w:r>
+    </w:p>
+    <w:p>
+      <w:pPr>
+        <w:pStyle w:val="Compact"/>
+      </w:pPr>
+      <w:r>
+        <w:t xml:space="preserve">Mean ± Standard Deviation</w:t>
+      </w:r>
+    </w:p>
+    <w:p>
+      <w:pPr>
+        <w:pStyle w:val="Compact"/>
+      </w:pPr>
+      <w:r>
+        <w:t xml:space="preserve">Difference</w:t>
+      </w:r>
+    </w:p>
+    <w:p>
+      <w:pPr>
+        <w:pStyle w:val="Compact"/>
+      </w:pPr>
+      <w:r>
+        <w:t xml:space="preserve">2012</w:t>
+      </w:r>
+    </w:p>
+    <w:p>
+      <w:pPr>
+        <w:pStyle w:val="Compact"/>
+      </w:pPr>
+      <w:r>
+        <w:t xml:space="preserve">2017</w:t>
+      </w:r>
+    </w:p>
+    <w:p>
+      <w:pPr>
+        <w:pStyle w:val="Compact"/>
+      </w:pPr>
+      <w:r>
+        <w:t xml:space="preserve">MPA</w:t>
+      </w:r>
+    </w:p>
+    <w:p>
+      <w:pPr>
+        <w:pStyle w:val="Compact"/>
+      </w:pPr>
+      <w:r>
+        <w:t xml:space="preserve">IVEE</w:t>
+      </w:r>
+    </w:p>
+    <w:p>
+      <w:pPr>
+        <w:pStyle w:val="Compact"/>
+      </w:pPr>
+      <w:r>
+        <w:t xml:space="preserve">66.1 ± 12.1 (n = 26)</w:t>
+      </w:r>
+    </w:p>
+    <w:p>
+      <w:pPr>
+        <w:pStyle w:val="Compact"/>
+      </w:pPr>
+      <w:r>
+        <w:t xml:space="preserve">71.5 ± 14.3 (n = 606)</w:t>
+      </w:r>
+    </w:p>
+    <w:p>
+      <w:pPr>
+        <w:pStyle w:val="Compact"/>
+      </w:pPr>
+      <w:r>
+        <w:t xml:space="preserve">5.4</w:t>
+      </w:r>
+    </w:p>
+    <w:p>
+      <w:pPr>
+        <w:pStyle w:val="Compact"/>
+      </w:pPr>
+      <w:r>
+        <w:t xml:space="preserve">NAPL</w:t>
+      </w:r>
+    </w:p>
+    <w:p>
+      <w:pPr>
+        <w:pStyle w:val="Compact"/>
+      </w:pPr>
+      <w:r>
+        <w:t xml:space="preserve">73 ± 11.8 (n = 6)</w:t>
+      </w:r>
+    </w:p>
+    <w:p>
+      <w:pPr>
+        <w:pStyle w:val="Compact"/>
+      </w:pPr>
+      <w:r>
+        <w:t xml:space="preserve">76.2 ± 11.4 (n = 112)</w:t>
+      </w:r>
+    </w:p>
+    <w:p>
+      <w:pPr>
+        <w:pStyle w:val="Compact"/>
+      </w:pPr>
+      <w:r>
+        <w:t xml:space="preserve">3.2</w:t>
+      </w:r>
+    </w:p>
+    <w:p>
+      <w:pPr>
+        <w:pStyle w:val="Compact"/>
+      </w:pPr>
+      <w:r>
+        <w:t xml:space="preserve">Non-MPA</w:t>
+      </w:r>
+    </w:p>
+    <w:p>
+      <w:pPr>
+        <w:pStyle w:val="Compact"/>
+      </w:pPr>
+      <w:r>
+        <w:t xml:space="preserve">AQUE</w:t>
+      </w:r>
+    </w:p>
+    <w:p>
+      <w:pPr>
+        <w:pStyle w:val="Compact"/>
+      </w:pPr>
+      <w:r>
+        <w:t xml:space="preserve">71 ± 10.2 (n = 38)</w:t>
+      </w:r>
+    </w:p>
+    <w:p>
+      <w:pPr>
+        <w:pStyle w:val="Compact"/>
+      </w:pPr>
+      <w:r>
+        <w:t xml:space="preserve">73.9 ± 11.9 (n = 67)</w:t>
+      </w:r>
+    </w:p>
+    <w:p>
+      <w:pPr>
+        <w:pStyle w:val="Compact"/>
+      </w:pPr>
+      <w:r>
+        <w:t xml:space="preserve">2.9</w:t>
+      </w:r>
+    </w:p>
+    <w:p>
+      <w:pPr>
+        <w:pStyle w:val="Compact"/>
+      </w:pPr>
+      <w:r>
+        <w:t xml:space="preserve">CARP</w:t>
+      </w:r>
+    </w:p>
+    <w:p>
+      <w:pPr>
+        <w:pStyle w:val="Compact"/>
+      </w:pPr>
+      <w:r>
+        <w:t xml:space="preserve">74.4 ± 14.6 (n = 78)</w:t>
+      </w:r>
+    </w:p>
+    <w:p>
+      <w:pPr>
+        <w:pStyle w:val="Compact"/>
+      </w:pPr>
+      <w:r>
+        <w:t xml:space="preserve">72.2 ± 13.2 (n = 705)</w:t>
+      </w:r>
+    </w:p>
+    <w:p>
+      <w:pPr>
+        <w:pStyle w:val="Compact"/>
+      </w:pPr>
+      <w:r>
+        <w:t xml:space="preserve">-2.2</w:t>
+      </w:r>
+    </w:p>
+    <w:p>
+      <w:pPr>
+        <w:pStyle w:val="Compact"/>
+      </w:pPr>
+      <w:r>
+        <w:t xml:space="preserve">MOHK</w:t>
+      </w:r>
+    </w:p>
+    <w:p>
+      <w:pPr>
+        <w:pStyle w:val="Compact"/>
+      </w:pPr>
+      <w:r>
+        <w:t xml:space="preserve">77.3 ± 10.6 (n = 83)</w:t>
+      </w:r>
+    </w:p>
+    <w:p>
+      <w:pPr>
+        <w:pStyle w:val="Compact"/>
+      </w:pPr>
+      <w:r>
+        <w:t xml:space="preserve">72.0 ± 9.3 (n = 178)</w:t>
+      </w:r>
+    </w:p>
+    <w:p>
+      <w:pPr>
+        <w:pStyle w:val="Compact"/>
+      </w:pPr>
+      <w:r>
+        <w:t xml:space="preserve">-5.3</w:t>
+      </w:r>
+    </w:p>
+    <w:p>
+      <w:pPr>
+        <w:pStyle w:val="BodyText"/>
+      </w:pPr>
+      <w:r>
+        <w:rPr>
+          <w:i/>
+        </w:rPr>
+        <w:t xml:space="preserve">Legal and Illegal Lobster Trapping in 2017</w:t>
+      </w:r>
+    </w:p>
+    <w:p>
+      <w:pPr>
+        <w:pStyle w:val="SourceCode"/>
+      </w:pPr>
+      <w:r>
+        <w:rPr>
+          <w:rStyle w:val="VerbatimChar"/>
+        </w:rPr>
+        <w:t xml:space="preserve">## Warning: Setting row names on a tibble is deprecated.</w:t>
+      </w:r>
+    </w:p>
+    <w:p>
+      <w:pPr>
+        <w:pStyle w:val="SourceCode"/>
+      </w:pPr>
+      <w:r>
+        <w:rPr>
+          <w:rStyle w:val="VerbatimChar"/>
+        </w:rPr>
+        <w:t xml:space="preserve">## </w:t>
+      </w:r>
+      <w:r>
+        <w:br w:type="textWrapping"/>
+      </w:r>
+      <w:r>
+        <w:rPr>
+          <w:rStyle w:val="VerbatimChar"/>
+        </w:rPr>
+        <w:t xml:space="preserve">##  Pearson's Chi-squared test</w:t>
+      </w:r>
+      <w:r>
+        <w:br w:type="textWrapping"/>
+      </w:r>
+      <w:r>
+        <w:rPr>
+          <w:rStyle w:val="VerbatimChar"/>
+        </w:rPr>
+        <w:t xml:space="preserve">## </w:t>
+      </w:r>
+      <w:r>
+        <w:br w:type="textWrapping"/>
+      </w:r>
+      <w:r>
+        <w:rPr>
+          <w:rStyle w:val="VerbatimChar"/>
+        </w:rPr>
+        <w:t xml:space="preserve">## data:  lsize_prop_table</w:t>
+      </w:r>
+      <w:r>
+        <w:br w:type="textWrapping"/>
+      </w:r>
+      <w:r>
+        <w:rPr>
+          <w:rStyle w:val="VerbatimChar"/>
+        </w:rPr>
+        <w:t xml:space="preserve">## X-squared = 18.497, df = 4, p-value = 0.0009864</w:t>
+      </w:r>
+    </w:p>
+    <w:p>
+      <w:pPr>
+        <w:pStyle w:val="FirstParagraph"/>
+      </w:pPr>
+      <w:r>
+        <w:t xml:space="preserve">#in console, running lsize_x2$stdres to see which sites differ significantly:</w:t>
+      </w:r>
+      <w:r>
+        <w:t xml:space="preserve"> </w:t>
+      </w:r>
+      <w:r>
+        <w:t xml:space="preserve">Above Legal Minimum Below Legal Minimum</w:t>
+      </w:r>
+      <w:r>
+        <w:t xml:space="preserve"> </w:t>
+      </w:r>
+      <w:r>
+        <w:t xml:space="preserve">AQUE 0.1464223 -0.1464223</w:t>
+      </w:r>
+      <w:r>
+        <w:t xml:space="preserve"> </w:t>
+      </w:r>
+      <w:r>
+        <w:t xml:space="preserve">CARP 1.8631463 -1.8631463</w:t>
+      </w:r>
+      <w:r>
+        <w:t xml:space="preserve"> </w:t>
+      </w:r>
+      <w:r>
+        <w:t xml:space="preserve">IVEE -1.2357993 1.2357993</w:t>
+      </w:r>
+      <w:r>
+        <w:t xml:space="preserve"> </w:t>
+      </w:r>
+      <w:r>
+        <w:t xml:space="preserve">MOHK -3.2327773 3.2327773</w:t>
+      </w:r>
+      <w:r>
+        <w:t xml:space="preserve"> </w:t>
+      </w:r>
+      <w:r>
+        <w:t xml:space="preserve">NAPL 2.5706474 -2.5706474</w:t>
+      </w:r>
+    </w:p>
+    <w:p>
+      <w:pPr>
+        <w:pStyle w:val="BodyText"/>
+      </w:pPr>
+      <w:r>
+        <w:t xml:space="preserve">Standardized residuals greater than |2| indicate significance (I think?)</w:t>
+      </w:r>
+    </w:p>
+    <w:p>
+      <w:pPr>
         <w:pStyle w:val="Heading3"/>
       </w:pPr>
-      <w:bookmarkStart w:id="29" w:name="part-4"/>
+      <w:bookmarkStart w:id="27" w:name="so-we-can-say-that-the-proportions-between-legalillegal-lobster-size-is-differant-at-mohk-and-napl.-at-mohk-87-of-lobsters-observed-were-smaller-than-the-legal-limit.-at-napl-an-mpa-only-66-of-lobsters-were-below-the-legal-limit.-the-other-three-sites-had-between-74-78-of-their-lobsters-below-the-legal-size-limit."/>
+      <w:bookmarkEnd w:id="27"/>
+      <w:r>
+        <w:t xml:space="preserve">So, we can say that the proportions between legal/illegal lobster size is differant at MOHK and NAPL. At MOHK, 87% of lobsters observed were smaller than the legal limit. At NAPL (an MPA), only 66% of lobsters were below the legal limit. The other three sites had between 74-78% of their lobsters below the legal size limit.</w:t>
+      </w:r>
+    </w:p>
+    <w:p>
+      <w:pPr>
+        <w:pStyle w:val="Compact"/>
+      </w:pPr>
+      <w:r>
+        <w:t xml:space="preserve">Above Legal Minimum</w:t>
+      </w:r>
+    </w:p>
+    <w:p>
+      <w:pPr>
+        <w:pStyle w:val="Compact"/>
+      </w:pPr>
+      <w:r>
+        <w:t xml:space="preserve">Below Legal Minimum</w:t>
+      </w:r>
+    </w:p>
+    <w:p>
+      <w:pPr>
+        <w:pStyle w:val="Compact"/>
+      </w:pPr>
+      <w:r>
+        <w:t xml:space="preserve">AQUE</w:t>
+      </w:r>
+    </w:p>
+    <w:p>
+      <w:pPr>
+        <w:pStyle w:val="Compact"/>
+      </w:pPr>
+      <w:r>
+        <w:t xml:space="preserve">0.24</w:t>
+      </w:r>
+    </w:p>
+    <w:p>
+      <w:pPr>
+        <w:pStyle w:val="Compact"/>
+      </w:pPr>
+      <w:r>
+        <w:t xml:space="preserve">0.76</w:t>
+      </w:r>
+    </w:p>
+    <w:p>
+      <w:pPr>
+        <w:pStyle w:val="Compact"/>
+      </w:pPr>
+      <w:r>
+        <w:t xml:space="preserve">CARP</w:t>
+      </w:r>
+    </w:p>
+    <w:p>
+      <w:pPr>
+        <w:pStyle w:val="Compact"/>
+      </w:pPr>
+      <w:r>
+        <w:t xml:space="preserve">0.25</w:t>
+      </w:r>
+    </w:p>
+    <w:p>
+      <w:pPr>
+        <w:pStyle w:val="Compact"/>
+      </w:pPr>
+      <w:r>
+        <w:t xml:space="preserve">0.75</w:t>
+      </w:r>
+    </w:p>
+    <w:p>
+      <w:pPr>
+        <w:pStyle w:val="Compact"/>
+      </w:pPr>
+      <w:r>
+        <w:t xml:space="preserve">IVEE</w:t>
+      </w:r>
+    </w:p>
+    <w:p>
+      <w:pPr>
+        <w:pStyle w:val="Compact"/>
+      </w:pPr>
+      <w:r>
+        <w:t xml:space="preserve">0.21</w:t>
+      </w:r>
+    </w:p>
+    <w:p>
+      <w:pPr>
+        <w:pStyle w:val="Compact"/>
+      </w:pPr>
+      <w:r>
+        <w:t xml:space="preserve">0.79</w:t>
+      </w:r>
+    </w:p>
+    <w:p>
+      <w:pPr>
+        <w:pStyle w:val="Compact"/>
+      </w:pPr>
+      <w:r>
+        <w:t xml:space="preserve">MOHK</w:t>
+      </w:r>
+    </w:p>
+    <w:p>
+      <w:pPr>
+        <w:pStyle w:val="Compact"/>
+      </w:pPr>
+      <w:r>
+        <w:t xml:space="preserve">0.13</w:t>
+      </w:r>
+    </w:p>
+    <w:p>
+      <w:pPr>
+        <w:pStyle w:val="Compact"/>
+      </w:pPr>
+      <w:r>
+        <w:t xml:space="preserve">0.87</w:t>
+      </w:r>
+    </w:p>
+    <w:p>
+      <w:pPr>
+        <w:pStyle w:val="Compact"/>
+      </w:pPr>
+      <w:r>
+        <w:t xml:space="preserve">NAPL</w:t>
+      </w:r>
+    </w:p>
+    <w:p>
+      <w:pPr>
+        <w:pStyle w:val="Compact"/>
+      </w:pPr>
+      <w:r>
+        <w:t xml:space="preserve">0.33</w:t>
+      </w:r>
+    </w:p>
+    <w:p>
+      <w:pPr>
+        <w:pStyle w:val="Compact"/>
+      </w:pPr>
+      <w:r>
+        <w:t xml:space="preserve">0.67</w:t>
+      </w:r>
+    </w:p>
+    <w:p>
+      <w:pPr>
+        <w:pStyle w:val="Heading2"/>
+      </w:pPr>
+      <w:bookmarkStart w:id="28" w:name="conclusion"/>
+      <w:bookmarkEnd w:id="28"/>
+      <w:r>
+        <w:t xml:space="preserve">CONCLUSION</w:t>
+      </w:r>
+    </w:p>
+    <w:p>
+      <w:pPr>
+        <w:pStyle w:val="Heading2"/>
+      </w:pPr>
+      <w:bookmarkStart w:id="29" w:name="references"/>
       <w:bookmarkEnd w:id="29"/>
       <w:r>
-        <w:t xml:space="preserve">Part 4</w:t>
-      </w:r>
-    </w:p>
-    <w:p>
-      <w:pPr>
-        <w:pStyle w:val="SourceCode"/>
-      </w:pPr>
-      <w:r>
-        <w:rPr>
-          <w:rStyle w:val="VerbatimChar"/>
-        </w:rPr>
-        <w:t xml:space="preserve">## Warning: Setting row names on a tibble is deprecated.</w:t>
-      </w:r>
-    </w:p>
-    <w:p>
-      <w:pPr>
-        <w:pStyle w:val="SourceCode"/>
-      </w:pPr>
-      <w:r>
-        <w:rPr>
-          <w:rStyle w:val="VerbatimChar"/>
-        </w:rPr>
-        <w:t xml:space="preserve">## </w:t>
-      </w:r>
-      <w:r>
-        <w:br w:type="textWrapping"/>
-      </w:r>
-      <w:r>
-        <w:rPr>
-          <w:rStyle w:val="VerbatimChar"/>
-        </w:rPr>
-        <w:t xml:space="preserve">##  Pearson's Chi-squared test</w:t>
-      </w:r>
-      <w:r>
-        <w:br w:type="textWrapping"/>
-      </w:r>
-      <w:r>
-        <w:rPr>
-          <w:rStyle w:val="VerbatimChar"/>
-        </w:rPr>
-        <w:t xml:space="preserve">## </w:t>
-      </w:r>
-      <w:r>
-        <w:br w:type="textWrapping"/>
-      </w:r>
-      <w:r>
-        <w:rPr>
-          <w:rStyle w:val="VerbatimChar"/>
-        </w:rPr>
-        <w:t xml:space="preserve">## data:  lsize_prop_table</w:t>
-      </w:r>
-      <w:r>
-        <w:br w:type="textWrapping"/>
-      </w:r>
-      <w:r>
-        <w:rPr>
-          <w:rStyle w:val="VerbatimChar"/>
-        </w:rPr>
-        <w:t xml:space="preserve">## X-squared = 18.497, df = 4, p-value = 0.0009864</w:t>
-      </w:r>
-    </w:p>
-    <w:p>
-      <w:pPr>
-        <w:pStyle w:val="FirstParagraph"/>
-      </w:pPr>
-      <w:r>
-        <w:t xml:space="preserve">#in console, running lsize_x2$stdres to see which sites differ significantly:</w:t>
-      </w:r>
-      <w:r>
-        <w:t xml:space="preserve"> </w:t>
-      </w:r>
-      <w:r>
-        <w:t xml:space="preserve">Above Legal Minimum Below Legal Minimum</w:t>
-      </w:r>
-      <w:r>
-        <w:t xml:space="preserve"> </w:t>
-      </w:r>
-      <w:r>
-        <w:t xml:space="preserve">AQUE 0.1464223 -0.1464223</w:t>
-      </w:r>
-      <w:r>
-        <w:t xml:space="preserve"> </w:t>
-      </w:r>
-      <w:r>
-        <w:t xml:space="preserve">CARP 1.8631463 -1.8631463</w:t>
-      </w:r>
-      <w:r>
-        <w:t xml:space="preserve"> </w:t>
-      </w:r>
-      <w:r>
-        <w:t xml:space="preserve">IVEE -1.2357993 1.2357993</w:t>
-      </w:r>
-      <w:r>
-        <w:t xml:space="preserve"> </w:t>
-      </w:r>
-      <w:r>
-        <w:t xml:space="preserve">MOHK -3.2327773 3.2327773</w:t>
-      </w:r>
-      <w:r>
-        <w:t xml:space="preserve"> </w:t>
-      </w:r>
-      <w:r>
-        <w:t xml:space="preserve">NAPL 2.5706474 -2.5706474</w:t>
-      </w:r>
-    </w:p>
-    <w:p>
-      <w:pPr>
-        <w:pStyle w:val="BodyText"/>
-      </w:pPr>
-      <w:r>
-        <w:t xml:space="preserve">Standardized residuals greater than |2| indicate significance (I think?)</w:t>
-      </w:r>
-    </w:p>
-    <w:p>
-      <w:pPr>
-        <w:pStyle w:val="Heading3"/>
-      </w:pPr>
-      <w:bookmarkStart w:id="30" w:name="so-we-can-say-that-the-proportions-between-legalillegal-lobster-size-is-differant-at-mohk-and-napl.-at-mohk-87-of-lobsters-observed-were-smaller-than-the-legal-limit.-at-napl-an-mpa-only-66-of-lobsters-were-below-the-legal-limit.-the-other-three-sites-had-between-74-78-of-their-lobsters-below-the-legal-size-limit."/>
-      <w:bookmarkEnd w:id="30"/>
-      <w:r>
-        <w:t xml:space="preserve">So, we can say that the proportions between legal/illegal lobster size is differant at MOHK and NAPL. At MOHK, 87% of lobsters observed were smaller than the legal limit. At NAPL (an MPA), only 66% of lobsters were below the legal limit. The other three sites had between 74-78% of their lobsters below the legal size limit.</w:t>
-      </w:r>
-    </w:p>
-    <w:p>
-      <w:pPr>
-        <w:pStyle w:val="Compact"/>
-      </w:pPr>
-      <w:r>
-        <w:t xml:space="preserve">Above Legal Minimum</w:t>
-      </w:r>
-    </w:p>
-    <w:p>
-      <w:pPr>
-        <w:pStyle w:val="Compact"/>
-      </w:pPr>
-      <w:r>
-        <w:t xml:space="preserve">Below Legal Minimum</w:t>
-      </w:r>
-    </w:p>
-    <w:p>
-      <w:pPr>
-        <w:pStyle w:val="Compact"/>
-      </w:pPr>
-      <w:r>
-        <w:t xml:space="preserve">AQUE</w:t>
-      </w:r>
-    </w:p>
-    <w:p>
-      <w:pPr>
-        <w:pStyle w:val="Compact"/>
-      </w:pPr>
-      <w:r>
-        <w:t xml:space="preserve">0.24</w:t>
-      </w:r>
-    </w:p>
-    <w:p>
-      <w:pPr>
-        <w:pStyle w:val="Compact"/>
-      </w:pPr>
-      <w:r>
-        <w:t xml:space="preserve">0.76</w:t>
-      </w:r>
-    </w:p>
-    <w:p>
-      <w:pPr>
-        <w:pStyle w:val="Compact"/>
-      </w:pPr>
-      <w:r>
-        <w:t xml:space="preserve">CARP</w:t>
-      </w:r>
-    </w:p>
-    <w:p>
-      <w:pPr>
-        <w:pStyle w:val="Compact"/>
-      </w:pPr>
-      <w:r>
-        <w:t xml:space="preserve">0.25</w:t>
-      </w:r>
-    </w:p>
-    <w:p>
-      <w:pPr>
-        <w:pStyle w:val="Compact"/>
-      </w:pPr>
-      <w:r>
-        <w:t xml:space="preserve">0.75</w:t>
-      </w:r>
-    </w:p>
-    <w:p>
-      <w:pPr>
-        <w:pStyle w:val="Compact"/>
-      </w:pPr>
-      <w:r>
-        <w:t xml:space="preserve">IVEE</w:t>
-      </w:r>
-    </w:p>
-    <w:p>
-      <w:pPr>
-        <w:pStyle w:val="Compact"/>
-      </w:pPr>
-      <w:r>
-        <w:t xml:space="preserve">0.21</w:t>
-      </w:r>
-    </w:p>
-    <w:p>
-      <w:pPr>
-        <w:pStyle w:val="Compact"/>
-      </w:pPr>
-      <w:r>
-        <w:t xml:space="preserve">0.79</w:t>
-      </w:r>
-    </w:p>
-    <w:p>
-      <w:pPr>
-        <w:pStyle w:val="Compact"/>
-      </w:pPr>
-      <w:r>
-        <w:t xml:space="preserve">MOHK</w:t>
-      </w:r>
-    </w:p>
-    <w:p>
-      <w:pPr>
-        <w:pStyle w:val="Compact"/>
-      </w:pPr>
-      <w:r>
-        <w:t xml:space="preserve">0.13</w:t>
-      </w:r>
-    </w:p>
-    <w:p>
-      <w:pPr>
-        <w:pStyle w:val="Compact"/>
-      </w:pPr>
-      <w:r>
-        <w:t xml:space="preserve">0.87</w:t>
-      </w:r>
-    </w:p>
-    <w:p>
-      <w:pPr>
-        <w:pStyle w:val="Compact"/>
-      </w:pPr>
-      <w:r>
-        <w:t xml:space="preserve">NAPL</w:t>
-      </w:r>
-    </w:p>
-    <w:p>
-      <w:pPr>
-        <w:pStyle w:val="Compact"/>
-      </w:pPr>
-      <w:r>
-        <w:t xml:space="preserve">0.33</w:t>
-      </w:r>
-    </w:p>
-    <w:p>
-      <w:pPr>
-        <w:pStyle w:val="Compact"/>
-      </w:pPr>
-      <w:r>
-        <w:t xml:space="preserve">0.67</w:t>
+        <w:t xml:space="preserve">REFERENCES</w:t>
       </w:r>
     </w:p>
     <w:sectPr/>
@@ -2996,7 +3228,7 @@
     </w:lvl>
   </w:abstractNum>
   <w:abstractNum w:abstractNumId="990">
-    <w:nsid w:val="65c8f0f4"/>
+    <w:nsid w:val="3b56684f"/>
     <w:multiLevelType w:val="multilevel"/>
     <w:lvl w:ilvl="0">
       <w:numFmt w:val="bullet"/>

</xml_diff>